<commit_message>
The following updates are done for Microsoft SQL v3.4 CP (bug 2084813)
- Removed "MS SQL System Logs" & "MS SQL Security Logs" widgets from the Overview dashboard as there are show data related to the only Windows operation system
- Removed "Corruption/Deadlock issues" dashboard as could not generate date on the widgets and there are no info about there functionality.
- Corrected extracted field associated with MS SQL version for "overview" -> "SQL Server server information queries" widget
</commit_message>
<xml_diff>
--- a/content_support/Microsoft-SQL-Server/MS-SQL-Server.docx
+++ b/content_support/Microsoft-SQL-Server/MS-SQL-Server.docx
@@ -682,33 +682,6 @@
     </w:p>
     <w:p>
       <w:pPr>
-        <w:ind w:firstLine="720"/>
-        <w:rPr>
-          <w:b/>
-        </w:rPr>
-      </w:pPr>
-      <w:r>
-        <w:rPr>
-          <w:b/>
-        </w:rPr>
-        <w:t>Corruption, Deadlock Issues:</w:t>
-      </w:r>
-    </w:p>
-    <w:p>
-      <w:pPr>
-        <w:pStyle w:val="ListParagraph"/>
-      </w:pPr>
-      <w:r>
-        <w:t>Alerts the administrator and gives a detailed view of various corruption events such as database corruption, index corruption etc. It also alarms for transaction deadlock related issues where resources are deadlocked and the queries have to be rerun.</w:t>
-      </w:r>
-    </w:p>
-    <w:p>
-      <w:pPr>
-        <w:pStyle w:val="ListParagraph"/>
-      </w:pPr>
-    </w:p>
-    <w:p>
-      <w:pPr>
         <w:pStyle w:val="ListParagraph"/>
         <w:rPr>
           <w:b/>
@@ -728,6 +701,26 @@
       <w:r>
         <w:t>MS SQL server can encounter various media failure and database engine software related errors. Here you can monitor the various server related issues and raise an alarm to rectify it. Along with this you can also see errors related to insufficient resources, and invalid queries.</w:t>
       </w:r>
+    </w:p>
+    <w:p>
+      <w:pPr>
+        <w:pStyle w:val="ListParagraph"/>
+      </w:pPr>
+    </w:p>
+    <w:p>
+      <w:pPr>
+        <w:pStyle w:val="ListParagraph"/>
+      </w:pPr>
+    </w:p>
+    <w:p>
+      <w:pPr>
+        <w:pStyle w:val="ListParagraph"/>
+      </w:pPr>
+    </w:p>
+    <w:p>
+      <w:pPr>
+        <w:pStyle w:val="ListParagraph"/>
+      </w:pPr>
     </w:p>
     <w:p>
       <w:pPr>
@@ -790,6 +783,11 @@
       </w:pPr>
       <w:bookmarkStart w:id="0" w:name="_GoBack"/>
       <w:bookmarkEnd w:id="0"/>
+    </w:p>
+    <w:p>
+      <w:pPr>
+        <w:pStyle w:val="ListParagraph"/>
+      </w:pPr>
     </w:p>
     <w:p>
       <w:pPr>
@@ -2420,6 +2418,7 @@
     <w:lsdException w:name="HTML Sample" w:semiHidden="1" w:unhideWhenUsed="1"/>
     <w:lsdException w:name="HTML Typewriter" w:semiHidden="1" w:unhideWhenUsed="1"/>
     <w:lsdException w:name="HTML Variable" w:semiHidden="1" w:unhideWhenUsed="1"/>
+    <w:lsdException w:name="Normal Table" w:semiHidden="1" w:unhideWhenUsed="1"/>
     <w:lsdException w:name="annotation subject" w:semiHidden="1" w:unhideWhenUsed="1"/>
     <w:lsdException w:name="No List" w:semiHidden="1" w:unhideWhenUsed="1"/>
     <w:lsdException w:name="Outline List 1" w:semiHidden="1" w:unhideWhenUsed="1"/>
@@ -2466,8 +2465,10 @@
     <w:lsdException w:name="Table Subtle 2" w:semiHidden="1" w:unhideWhenUsed="1"/>
     <w:lsdException w:name="Table Web 1" w:semiHidden="1" w:unhideWhenUsed="1"/>
     <w:lsdException w:name="Table Web 2" w:semiHidden="1" w:unhideWhenUsed="1"/>
+    <w:lsdException w:name="Table Web 3" w:semiHidden="1" w:unhideWhenUsed="1"/>
     <w:lsdException w:name="Balloon Text" w:semiHidden="1" w:unhideWhenUsed="1"/>
     <w:lsdException w:name="Table Grid" w:uiPriority="59"/>
+    <w:lsdException w:name="Table Theme" w:semiHidden="1" w:unhideWhenUsed="1"/>
     <w:lsdException w:name="Placeholder Text" w:semiHidden="1"/>
     <w:lsdException w:name="No Spacing" w:uiPriority="1" w:qFormat="1"/>
     <w:lsdException w:name="Light Shading" w:uiPriority="60"/>

</xml_diff>